<commit_message>
Getting started on HW process
</commit_message>
<xml_diff>
--- a/To do list Project 8.docx
+++ b/To do list Project 8.docx
@@ -91,6 +91,22 @@
       </w:r>
     </w:p>
     <w:p/>
+    <w:p/>
+    <w:p>
+      <w:r>
+        <w:t>General:</w:t>
+      </w:r>
+    </w:p>
+    <w:p>
+      <w:r>
+        <w:t>Include at least one confusion matrix, using link from 03c and other exercises</w:t>
+      </w:r>
+    </w:p>
+    <w:p>
+      <w:r>
+        <w:t>In technical list, include not only libraries used in final notebooks, but consider having second list of libraries used in exercises, labeled ‘related’ or something like that?</w:t>
+      </w:r>
+    </w:p>
     <w:p/>
     <w:p>
       <w:r>

</xml_diff>